<commit_message>
Obbiettivi del sistema e Panoramica
</commit_message>
<xml_diff>
--- a/Docs/SDD/System Design Document.docx
+++ b/Docs/SDD/System Design Document.docx
@@ -31,15 +31,11 @@
     </w:p>
     <w:p>
       <w:pPr>
-        <w:rPr>
-          <w:rFonts w:ascii="Times New Roman" w:hAnsi="Times New Roman" w:cs="Times New Roman"/>
-          <w:sz w:val="44"/>
-          <w:szCs w:val="44"/>
-        </w:rPr>
-      </w:pPr>
-    </w:p>
-    <w:p>
-      <w:pPr>
+        <w:pStyle w:val="Paragrafoelenco"/>
+        <w:numPr>
+          <w:ilvl w:val="1"/>
+          <w:numId w:val="7"/>
+        </w:numPr>
         <w:rPr>
           <w:rFonts w:ascii="Times New Roman" w:hAnsi="Times New Roman" w:cs="Times New Roman"/>
           <w:sz w:val="32"/>
@@ -52,6 +48,50 @@
           <w:sz w:val="32"/>
           <w:szCs w:val="32"/>
         </w:rPr>
+        <w:t xml:space="preserve">System </w:t>
+      </w:r>
+      <w:proofErr w:type="spellStart"/>
+      <w:r>
+        <w:rPr>
+          <w:rFonts w:ascii="Times New Roman" w:hAnsi="Times New Roman" w:cs="Times New Roman"/>
+          <w:sz w:val="32"/>
+          <w:szCs w:val="32"/>
+        </w:rPr>
+        <w:t>objetives</w:t>
+      </w:r>
+      <w:proofErr w:type="spellEnd"/>
+    </w:p>
+    <w:p>
+      <w:pPr>
+        <w:rPr>
+          <w:rFonts w:ascii="Times New Roman" w:hAnsi="Times New Roman" w:cs="Times New Roman"/>
+          <w:sz w:val="28"/>
+          <w:szCs w:val="28"/>
+        </w:rPr>
+      </w:pPr>
+      <w:r>
+        <w:rPr>
+          <w:rFonts w:ascii="Times New Roman" w:hAnsi="Times New Roman" w:cs="Times New Roman"/>
+          <w:sz w:val="28"/>
+          <w:szCs w:val="28"/>
+        </w:rPr>
+        <w:t>Il sistema ha lo scopo di rendere accessibili prodotti farmaceutici ai clienti, anche coloro che non possono recarsi in una farmacia fisica. L’obbiettivo è realizzare un sistema che permetta una semplice visualizzazione dei prodotti e il loro semplice acquisto. Per raggiungere questo scopo i prodotti verranno divisi in quattro categorie: erboristeria, integratori, farmaci da banco e igiene orale. Inoltre, sarà possibile ricercare un prodotto attraverso il suo nome. Il gestore del catalogo potrà facilmente inserire, modificare ed eliminare prodotti mantenendo il catalogo completo e aggiornato.</w:t>
+      </w:r>
+    </w:p>
+    <w:p>
+      <w:pPr>
+        <w:rPr>
+          <w:rFonts w:ascii="Times New Roman" w:hAnsi="Times New Roman" w:cs="Times New Roman"/>
+          <w:sz w:val="32"/>
+          <w:szCs w:val="32"/>
+        </w:rPr>
+      </w:pPr>
+      <w:r>
+        <w:rPr>
+          <w:rFonts w:ascii="Times New Roman" w:hAnsi="Times New Roman" w:cs="Times New Roman"/>
+          <w:sz w:val="32"/>
+          <w:szCs w:val="32"/>
+        </w:rPr>
         <w:t>1.</w:t>
       </w:r>
       <w:r>
@@ -68,68 +108,24 @@
           <w:sz w:val="32"/>
           <w:szCs w:val="32"/>
         </w:rPr>
-        <w:t xml:space="preserve"> </w:t>
-      </w:r>
-      <w:r>
-        <w:rPr>
-          <w:rFonts w:ascii="Times New Roman" w:hAnsi="Times New Roman" w:cs="Times New Roman"/>
-          <w:sz w:val="32"/>
-          <w:szCs w:val="32"/>
-        </w:rPr>
-        <w:t xml:space="preserve"> </w:t>
-      </w:r>
-      <w:r>
-        <w:rPr>
-          <w:rFonts w:ascii="Times New Roman" w:hAnsi="Times New Roman" w:cs="Times New Roman"/>
-          <w:sz w:val="32"/>
-          <w:szCs w:val="32"/>
-        </w:rPr>
-        <w:t xml:space="preserve">Design </w:t>
-      </w:r>
-      <w:proofErr w:type="spellStart"/>
-      <w:r>
-        <w:rPr>
-          <w:rFonts w:ascii="Times New Roman" w:hAnsi="Times New Roman" w:cs="Times New Roman"/>
-          <w:sz w:val="32"/>
-          <w:szCs w:val="32"/>
-        </w:rPr>
-        <w:t>goals</w:t>
-      </w:r>
-      <w:proofErr w:type="spellEnd"/>
-    </w:p>
-    <w:p>
-      <w:pPr>
-        <w:rPr>
-          <w:rFonts w:ascii="Times New Roman" w:hAnsi="Times New Roman" w:cs="Times New Roman"/>
-          <w:sz w:val="28"/>
-          <w:szCs w:val="28"/>
-        </w:rPr>
-      </w:pPr>
-      <w:r>
-        <w:rPr>
-          <w:rFonts w:ascii="Times New Roman" w:hAnsi="Times New Roman" w:cs="Times New Roman"/>
-          <w:sz w:val="28"/>
-          <w:szCs w:val="28"/>
-        </w:rPr>
-        <w:t xml:space="preserve">I design </w:t>
-      </w:r>
-      <w:proofErr w:type="spellStart"/>
-      <w:r>
-        <w:rPr>
-          <w:rFonts w:ascii="Times New Roman" w:hAnsi="Times New Roman" w:cs="Times New Roman"/>
-          <w:sz w:val="28"/>
-          <w:szCs w:val="28"/>
-        </w:rPr>
-        <w:t>goals</w:t>
-      </w:r>
-      <w:proofErr w:type="spellEnd"/>
-      <w:r>
-        <w:rPr>
-          <w:rFonts w:ascii="Times New Roman" w:hAnsi="Times New Roman" w:cs="Times New Roman"/>
-          <w:sz w:val="28"/>
-          <w:szCs w:val="28"/>
-        </w:rPr>
-        <w:t xml:space="preserve"> identificati sono</w:t>
+        <w:t xml:space="preserve"> Design goals</w:t>
+      </w:r>
+    </w:p>
+    <w:p>
+      <w:pPr>
+        <w:rPr>
+          <w:rFonts w:ascii="Times New Roman" w:hAnsi="Times New Roman" w:cs="Times New Roman"/>
+          <w:sz w:val="28"/>
+          <w:szCs w:val="28"/>
+        </w:rPr>
+      </w:pPr>
+      <w:r>
+        <w:rPr>
+          <w:rFonts w:ascii="Times New Roman" w:hAnsi="Times New Roman" w:cs="Times New Roman"/>
+          <w:sz w:val="28"/>
+          <w:szCs w:val="28"/>
+        </w:rPr>
+        <w:t>I design goals identificati sono</w:t>
       </w:r>
       <w:r>
         <w:rPr>
@@ -458,7 +454,27 @@
           <w:sz w:val="28"/>
           <w:szCs w:val="28"/>
         </w:rPr>
-        <w:t>arà effettuato attraverso un’email e una password. La sicurezza del database è garantita dal fatto che esso è in locale e accessibile solo ai suoi gestori.</w:t>
+        <w:t xml:space="preserve">arà effettuato attraverso </w:t>
+      </w:r>
+      <w:proofErr w:type="gramStart"/>
+      <w:r>
+        <w:rPr>
+          <w:rFonts w:ascii="Times New Roman" w:hAnsi="Times New Roman" w:cs="Times New Roman"/>
+          <w:color w:val="000000" w:themeColor="text1"/>
+          <w:sz w:val="28"/>
+          <w:szCs w:val="28"/>
+        </w:rPr>
+        <w:t>un’email</w:t>
+      </w:r>
+      <w:proofErr w:type="gramEnd"/>
+      <w:r>
+        <w:rPr>
+          <w:rFonts w:ascii="Times New Roman" w:hAnsi="Times New Roman" w:cs="Times New Roman"/>
+          <w:color w:val="000000" w:themeColor="text1"/>
+          <w:sz w:val="28"/>
+          <w:szCs w:val="28"/>
+        </w:rPr>
+        <w:t xml:space="preserve"> e una password. La sicurezza del database è garantita dal fatto che esso è in locale e accessibile solo ai suoi gestori.</w:t>
       </w:r>
     </w:p>
     <w:p>
@@ -639,6 +655,7 @@
           <w:sz w:val="28"/>
           <w:szCs w:val="28"/>
         </w:rPr>
+        <w:lastRenderedPageBreak/>
         <w:t>CRITERI UTENTI FINALI</w:t>
       </w:r>
       <w:r>
@@ -677,7 +694,25 @@
           <w:sz w:val="28"/>
           <w:szCs w:val="28"/>
         </w:rPr>
-        <w:t>Il sistema sarà molto semplice da apprendere senza la consultazione di una documentazione in quanto esso sarà prevedibile, cioè la risposta del sistema ad un azione utente sarà corrispondente alle aspettative.</w:t>
+        <w:t xml:space="preserve">Il sistema sarà molto semplice da apprendere senza la consultazione di una documentazione in quanto esso sarà prevedibile, cioè la risposta del sistema ad </w:t>
+      </w:r>
+      <w:r>
+        <w:rPr>
+          <w:rFonts w:ascii="Times New Roman" w:hAnsi="Times New Roman" w:cs="Times New Roman"/>
+          <w:color w:val="000000" w:themeColor="text1"/>
+          <w:sz w:val="28"/>
+          <w:szCs w:val="28"/>
+        </w:rPr>
+        <w:t>un’azione</w:t>
+      </w:r>
+      <w:r>
+        <w:rPr>
+          <w:rFonts w:ascii="Times New Roman" w:hAnsi="Times New Roman" w:cs="Times New Roman"/>
+          <w:color w:val="000000" w:themeColor="text1"/>
+          <w:sz w:val="28"/>
+          <w:szCs w:val="28"/>
+        </w:rPr>
+        <w:t xml:space="preserve"> utente sarà corrispondente alle aspettative.</w:t>
       </w:r>
     </w:p>
     <w:p>
@@ -718,7 +753,6 @@
           <w:szCs w:val="32"/>
           <w:lang w:val="en-US"/>
         </w:rPr>
-        <w:lastRenderedPageBreak/>
         <w:t>1.3 Definition, acronyms and abbreviations</w:t>
       </w:r>
     </w:p>
@@ -1008,7 +1042,25 @@
           <w:sz w:val="28"/>
           <w:szCs w:val="28"/>
         </w:rPr>
-        <w:t>In quanto non vi è un sistema già esistente il secondo punto di questo documento(</w:t>
+        <w:t>In quanto non vi è un sistema già esistente il secondo punto di questo documento</w:t>
+      </w:r>
+      <w:r>
+        <w:rPr>
+          <w:rFonts w:ascii="Times New Roman" w:hAnsi="Times New Roman" w:cs="Times New Roman"/>
+          <w:color w:val="000000" w:themeColor="text1"/>
+          <w:sz w:val="28"/>
+          <w:szCs w:val="28"/>
+        </w:rPr>
+        <w:t xml:space="preserve"> </w:t>
+      </w:r>
+      <w:r>
+        <w:rPr>
+          <w:rFonts w:ascii="Times New Roman" w:hAnsi="Times New Roman" w:cs="Times New Roman"/>
+          <w:color w:val="000000" w:themeColor="text1"/>
+          <w:sz w:val="28"/>
+          <w:szCs w:val="28"/>
+        </w:rPr>
+        <w:t>(</w:t>
       </w:r>
       <w:proofErr w:type="spellStart"/>
       <w:r>
@@ -1104,31 +1156,101 @@
       <w:pPr>
         <w:rPr>
           <w:rFonts w:ascii="Times New Roman" w:hAnsi="Times New Roman" w:cs="Times New Roman"/>
-          <w:color w:val="000000" w:themeColor="text1"/>
-          <w:sz w:val="28"/>
-          <w:szCs w:val="28"/>
-        </w:rPr>
-      </w:pPr>
-    </w:p>
-    <w:p>
-      <w:pPr>
-        <w:pStyle w:val="Paragrafoelenco"/>
-        <w:rPr>
-          <w:rFonts w:ascii="Times New Roman" w:hAnsi="Times New Roman" w:cs="Times New Roman"/>
-          <w:color w:val="000000" w:themeColor="text1"/>
           <w:sz w:val="32"/>
           <w:szCs w:val="32"/>
         </w:rPr>
       </w:pPr>
-    </w:p>
-    <w:p>
-      <w:pPr>
-        <w:pStyle w:val="Paragrafoelenco"/>
-        <w:rPr>
-          <w:rFonts w:ascii="Times New Roman" w:hAnsi="Times New Roman" w:cs="Times New Roman"/>
-          <w:color w:val="000000" w:themeColor="text1"/>
+      <w:r>
+        <w:rPr>
+          <w:rFonts w:ascii="Times New Roman" w:hAnsi="Times New Roman" w:cs="Times New Roman"/>
           <w:sz w:val="32"/>
           <w:szCs w:val="32"/>
+        </w:rPr>
+        <w:t>3.</w:t>
+      </w:r>
+      <w:r>
+        <w:rPr>
+          <w:rFonts w:ascii="Times New Roman" w:hAnsi="Times New Roman" w:cs="Times New Roman"/>
+          <w:sz w:val="32"/>
+          <w:szCs w:val="32"/>
+        </w:rPr>
+        <w:t>1</w:t>
+      </w:r>
+      <w:r>
+        <w:rPr>
+          <w:rFonts w:ascii="Times New Roman" w:hAnsi="Times New Roman" w:cs="Times New Roman"/>
+          <w:sz w:val="32"/>
+          <w:szCs w:val="32"/>
+        </w:rPr>
+        <w:t xml:space="preserve"> Panoramica</w:t>
+      </w:r>
+    </w:p>
+    <w:p>
+      <w:pPr>
+        <w:rPr>
+          <w:rFonts w:ascii="Times New Roman" w:hAnsi="Times New Roman" w:cs="Times New Roman"/>
+          <w:sz w:val="28"/>
+          <w:szCs w:val="28"/>
+        </w:rPr>
+      </w:pPr>
+      <w:r>
+        <w:rPr>
+          <w:rFonts w:ascii="Times New Roman" w:hAnsi="Times New Roman" w:cs="Times New Roman"/>
+          <w:sz w:val="28"/>
+          <w:szCs w:val="28"/>
+        </w:rPr>
+        <w:t>L’architettura del sistema da noi proposto è basata su un’applicazione web in locale, per motivi di sicurezza.</w:t>
+      </w:r>
+    </w:p>
+    <w:p>
+      <w:pPr>
+        <w:rPr>
+          <w:rFonts w:ascii="Times New Roman" w:hAnsi="Times New Roman" w:cs="Times New Roman"/>
+          <w:sz w:val="28"/>
+          <w:szCs w:val="28"/>
+        </w:rPr>
+      </w:pPr>
+      <w:r>
+        <w:rPr>
+          <w:rFonts w:ascii="Times New Roman" w:hAnsi="Times New Roman" w:cs="Times New Roman"/>
+          <w:sz w:val="28"/>
+          <w:szCs w:val="28"/>
+        </w:rPr>
+        <w:t>Il nostro server web riceve</w:t>
+      </w:r>
+      <w:r>
+        <w:rPr>
+          <w:rFonts w:ascii="Times New Roman" w:hAnsi="Times New Roman" w:cs="Times New Roman"/>
+          <w:sz w:val="28"/>
+          <w:szCs w:val="28"/>
+        </w:rPr>
+        <w:t xml:space="preserve"> le richieste dal client e risponde in tempo utile, tale architettura fornisce </w:t>
+      </w:r>
+      <w:r>
+        <w:rPr>
+          <w:rFonts w:ascii="Times New Roman" w:hAnsi="Times New Roman" w:cs="Times New Roman"/>
+          <w:sz w:val="28"/>
+          <w:szCs w:val="28"/>
+        </w:rPr>
+        <w:t xml:space="preserve">l’affidabilità del sistema in particolare la robustezza e la sicurezza, facilitandone anche la sua progettazione e successiva implementazione. Le </w:t>
+      </w:r>
+      <w:r>
+        <w:rPr>
+          <w:rFonts w:ascii="Times New Roman" w:hAnsi="Times New Roman" w:cs="Times New Roman"/>
+          <w:sz w:val="28"/>
+          <w:szCs w:val="28"/>
+        </w:rPr>
+        <w:lastRenderedPageBreak/>
+        <w:t>funzionalità saranno divise nei seguenti sottoinsiemi: Presentazione, gestione utente, gestione prodotto, gestione ordine, storage.</w:t>
+      </w:r>
+    </w:p>
+    <w:p>
+      <w:pPr>
+        <w:rPr>
+          <w:rFonts w:ascii="Times New Roman" w:hAnsi="Times New Roman" w:cs="Times New Roman"/>
+          <w:color w:val="000000" w:themeColor="text1"/>
+          <w:sz w:val="28"/>
+          <w:szCs w:val="28"/>
         </w:rPr>
       </w:pPr>
     </w:p>
@@ -1253,7 +1375,6 @@
                 <w:sz w:val="28"/>
                 <w:szCs w:val="28"/>
               </w:rPr>
-              <w:lastRenderedPageBreak/>
               <w:t>ENTITA</w:t>
             </w:r>
           </w:p>
@@ -1396,7 +1517,23 @@
                 <w:sz w:val="24"/>
                 <w:szCs w:val="24"/>
               </w:rPr>
-              <w:t>Indirizzo email, password, tipo, numero di telefono</w:t>
+              <w:t xml:space="preserve">Indirizzo </w:t>
+            </w:r>
+            <w:r>
+              <w:rPr>
+                <w:rFonts w:ascii="Times New Roman" w:hAnsi="Times New Roman" w:cs="Times New Roman"/>
+                <w:sz w:val="24"/>
+                <w:szCs w:val="24"/>
+              </w:rPr>
+              <w:t>e-mail</w:t>
+            </w:r>
+            <w:r>
+              <w:rPr>
+                <w:rFonts w:ascii="Times New Roman" w:hAnsi="Times New Roman" w:cs="Times New Roman"/>
+                <w:sz w:val="24"/>
+                <w:szCs w:val="24"/>
+              </w:rPr>
+              <w:t>, password, tipo, numero di telefono</w:t>
             </w:r>
           </w:p>
         </w:tc>
@@ -1418,7 +1555,15 @@
                 <w:sz w:val="24"/>
                 <w:szCs w:val="24"/>
               </w:rPr>
-              <w:t>Indirizzo Email</w:t>
+              <w:t xml:space="preserve">Indirizzo </w:t>
+            </w:r>
+            <w:r>
+              <w:rPr>
+                <w:rFonts w:ascii="Times New Roman" w:hAnsi="Times New Roman" w:cs="Times New Roman"/>
+                <w:sz w:val="24"/>
+                <w:szCs w:val="24"/>
+              </w:rPr>
+              <w:t>E-mail</w:t>
             </w:r>
           </w:p>
         </w:tc>
@@ -1610,7 +1755,23 @@
                 <w:sz w:val="24"/>
                 <w:szCs w:val="24"/>
               </w:rPr>
-              <w:t>, email cliente, data ordine</w:t>
+              <w:t xml:space="preserve">, </w:t>
+            </w:r>
+            <w:r>
+              <w:rPr>
+                <w:rFonts w:ascii="Times New Roman" w:hAnsi="Times New Roman" w:cs="Times New Roman"/>
+                <w:sz w:val="24"/>
+                <w:szCs w:val="24"/>
+              </w:rPr>
+              <w:t>e-mail</w:t>
+            </w:r>
+            <w:r>
+              <w:rPr>
+                <w:rFonts w:ascii="Times New Roman" w:hAnsi="Times New Roman" w:cs="Times New Roman"/>
+                <w:sz w:val="24"/>
+                <w:szCs w:val="24"/>
+              </w:rPr>
+              <w:t xml:space="preserve"> cliente, data ordine</w:t>
             </w:r>
             <w:r>
               <w:rPr>
@@ -1708,7 +1869,23 @@
                 <w:sz w:val="24"/>
                 <w:szCs w:val="24"/>
               </w:rPr>
-              <w:t>Indirizzo, email cliente</w:t>
+              <w:t xml:space="preserve">Indirizzo, </w:t>
+            </w:r>
+            <w:r>
+              <w:rPr>
+                <w:rFonts w:ascii="Times New Roman" w:hAnsi="Times New Roman" w:cs="Times New Roman"/>
+                <w:sz w:val="24"/>
+                <w:szCs w:val="24"/>
+              </w:rPr>
+              <w:t>e-mail</w:t>
+            </w:r>
+            <w:r>
+              <w:rPr>
+                <w:rFonts w:ascii="Times New Roman" w:hAnsi="Times New Roman" w:cs="Times New Roman"/>
+                <w:sz w:val="24"/>
+                <w:szCs w:val="24"/>
+              </w:rPr>
+              <w:t xml:space="preserve"> cliente</w:t>
             </w:r>
           </w:p>
         </w:tc>
@@ -1989,7 +2166,7 @@
           <w:szCs w:val="20"/>
           <w:lang w:eastAsia="it-IT"/>
         </w:rPr>
-        <w:t xml:space="preserve"> fornisce funzionalità che richiedono la continua interazione da parte dell’utente, per questo motivo abbiamo adottato il controllo di flusso </w:t>
+        <w:t xml:space="preserve"> fornisce funzionalità che richiedono la continua interazione da parte dell’utente, per questo motivo abbiamo adottato il controllo di flusso event-</w:t>
       </w:r>
       <w:proofErr w:type="spellStart"/>
       <w:r>
@@ -1999,7 +2176,7 @@
           <w:szCs w:val="20"/>
           <w:lang w:eastAsia="it-IT"/>
         </w:rPr>
-        <w:t>event-driven</w:t>
+        <w:t>driven</w:t>
       </w:r>
       <w:proofErr w:type="spellEnd"/>
       <w:r>
@@ -2054,8 +2231,18 @@
           <w:sz w:val="32"/>
           <w:szCs w:val="28"/>
         </w:rPr>
-        <w:t xml:space="preserve"> conditions</w:t>
-      </w:r>
+        <w:t xml:space="preserve"> </w:t>
+      </w:r>
+      <w:proofErr w:type="spellStart"/>
+      <w:r>
+        <w:rPr>
+          <w:rFonts w:ascii="Times New Roman" w:hAnsi="Times New Roman" w:cs="Times New Roman"/>
+          <w:sz w:val="32"/>
+          <w:szCs w:val="28"/>
+        </w:rPr>
+        <w:t>conditions</w:t>
+      </w:r>
+      <w:proofErr w:type="spellEnd"/>
     </w:p>
     <w:p>
       <w:pPr>
@@ -2073,6 +2260,7 @@
           <w:sz w:val="28"/>
           <w:szCs w:val="28"/>
         </w:rPr>
+        <w:lastRenderedPageBreak/>
         <w:t xml:space="preserve">-Start-up: </w:t>
       </w:r>
       <w:r>
@@ -2091,7 +2279,25 @@
           <w:sz w:val="28"/>
           <w:szCs w:val="28"/>
         </w:rPr>
-        <w:t>stema è necessario l’avvio di un web server e l’avvio di un database MySQL. Successivamente il gestore del catalogo potrà effettuare l’accesso inserendo le credenziali(e-mail e password) ed inserirà i prodotti all’interno del catalogo.</w:t>
+        <w:t>stema è necessario l’avvio di un web server e l’avvio di un database MySQL. Successivamente il gestore del catalogo potrà effettuare l’accesso inserendo le credenziali</w:t>
+      </w:r>
+      <w:r>
+        <w:rPr>
+          <w:rFonts w:ascii="Times New Roman" w:hAnsi="Times New Roman" w:cs="Times New Roman"/>
+          <w:color w:val="000000" w:themeColor="text1"/>
+          <w:sz w:val="28"/>
+          <w:szCs w:val="28"/>
+        </w:rPr>
+        <w:t xml:space="preserve"> </w:t>
+      </w:r>
+      <w:r>
+        <w:rPr>
+          <w:rFonts w:ascii="Times New Roman" w:hAnsi="Times New Roman" w:cs="Times New Roman"/>
+          <w:color w:val="000000" w:themeColor="text1"/>
+          <w:sz w:val="28"/>
+          <w:szCs w:val="28"/>
+        </w:rPr>
+        <w:t>(e-mail e password) ed inserirà i prodotti all’interno del catalogo.</w:t>
       </w:r>
     </w:p>
     <w:p>
@@ -2259,16 +2465,17 @@
           <w:szCs w:val="32"/>
         </w:rPr>
       </w:pPr>
-    </w:p>
-    <w:p>
-      <w:pPr>
+      <w:r>
         <w:rPr>
           <w:rFonts w:ascii="Times New Roman" w:hAnsi="Times New Roman" w:cs="Times New Roman"/>
           <w:color w:val="000000" w:themeColor="text1"/>
           <w:sz w:val="32"/>
           <w:szCs w:val="32"/>
         </w:rPr>
-      </w:pPr>
+        <w:t>4</w:t>
+      </w:r>
+      <w:bookmarkStart w:id="0" w:name="_GoBack"/>
+      <w:bookmarkEnd w:id="0"/>
       <w:r>
         <w:rPr>
           <w:rFonts w:ascii="Times New Roman" w:hAnsi="Times New Roman" w:cs="Times New Roman"/>
@@ -2276,8 +2483,7 @@
           <w:sz w:val="32"/>
           <w:szCs w:val="32"/>
         </w:rPr>
-        <w:lastRenderedPageBreak/>
-        <w:t>4</w:t>
+        <w:t xml:space="preserve"> </w:t>
       </w:r>
       <w:r>
         <w:rPr>
@@ -2286,28 +2492,8 @@
           <w:sz w:val="32"/>
           <w:szCs w:val="32"/>
         </w:rPr>
-        <w:t xml:space="preserve"> </w:t>
-      </w:r>
-      <w:r>
-        <w:rPr>
-          <w:rFonts w:ascii="Times New Roman" w:hAnsi="Times New Roman" w:cs="Times New Roman"/>
-          <w:color w:val="000000" w:themeColor="text1"/>
-          <w:sz w:val="32"/>
-          <w:szCs w:val="32"/>
-        </w:rPr>
-        <w:t xml:space="preserve">Subsystem  </w:t>
-      </w:r>
-      <w:proofErr w:type="spellStart"/>
-      <w:r>
-        <w:rPr>
-          <w:rFonts w:ascii="Times New Roman" w:hAnsi="Times New Roman" w:cs="Times New Roman"/>
-          <w:color w:val="000000" w:themeColor="text1"/>
-          <w:sz w:val="32"/>
-          <w:szCs w:val="32"/>
-        </w:rPr>
-        <w:t>services</w:t>
-      </w:r>
-      <w:proofErr w:type="spellEnd"/>
+        <w:t>Subsystem services</w:t>
+      </w:r>
     </w:p>
     <w:p>
       <w:pPr>
@@ -2707,6 +2893,7 @@
           <w:sz w:val="28"/>
           <w:szCs w:val="32"/>
         </w:rPr>
+        <w:lastRenderedPageBreak/>
         <w:t>Procedi all'ordine </w:t>
       </w:r>
     </w:p>
@@ -2731,18 +2918,7 @@
           <w:sz w:val="28"/>
           <w:szCs w:val="32"/>
         </w:rPr>
-        <w:t>Visualizza carr</w:t>
-      </w:r>
-      <w:bookmarkStart w:id="0" w:name="_GoBack"/>
-      <w:bookmarkEnd w:id="0"/>
-      <w:r>
-        <w:rPr>
-          <w:rFonts w:ascii="Times New Roman" w:hAnsi="Times New Roman" w:cs="Times New Roman"/>
-          <w:color w:val="000000" w:themeColor="text1"/>
-          <w:sz w:val="28"/>
-          <w:szCs w:val="32"/>
-        </w:rPr>
-        <w:t>ello</w:t>
+        <w:t>Visualizza carrello</w:t>
       </w:r>
     </w:p>
     <w:p>
@@ -3436,6 +3612,119 @@
     </w:lvl>
   </w:abstractNum>
   <w:abstractNum w:abstractNumId="5" w15:restartNumberingAfterBreak="0">
+    <w:nsid w:val="6A82441A"/>
+    <w:multiLevelType w:val="multilevel"/>
+    <w:tmpl w:val="95426EE8"/>
+    <w:lvl w:ilvl="0">
+      <w:start w:val="1"/>
+      <w:numFmt w:val="decimal"/>
+      <w:lvlText w:val="%1"/>
+      <w:lvlJc w:val="left"/>
+      <w:pPr>
+        <w:ind w:left="480" w:hanging="480"/>
+      </w:pPr>
+      <w:rPr>
+        <w:rFonts w:hint="default"/>
+      </w:rPr>
+    </w:lvl>
+    <w:lvl w:ilvl="1">
+      <w:start w:val="1"/>
+      <w:numFmt w:val="decimal"/>
+      <w:lvlText w:val="%1.%2"/>
+      <w:lvlJc w:val="left"/>
+      <w:pPr>
+        <w:ind w:left="720" w:hanging="720"/>
+      </w:pPr>
+      <w:rPr>
+        <w:rFonts w:hint="default"/>
+      </w:rPr>
+    </w:lvl>
+    <w:lvl w:ilvl="2">
+      <w:start w:val="1"/>
+      <w:numFmt w:val="decimal"/>
+      <w:lvlText w:val="%1.%2.%3"/>
+      <w:lvlJc w:val="left"/>
+      <w:pPr>
+        <w:ind w:left="720" w:hanging="720"/>
+      </w:pPr>
+      <w:rPr>
+        <w:rFonts w:hint="default"/>
+      </w:rPr>
+    </w:lvl>
+    <w:lvl w:ilvl="3">
+      <w:start w:val="1"/>
+      <w:numFmt w:val="decimal"/>
+      <w:lvlText w:val="%1.%2.%3.%4"/>
+      <w:lvlJc w:val="left"/>
+      <w:pPr>
+        <w:ind w:left="1080" w:hanging="1080"/>
+      </w:pPr>
+      <w:rPr>
+        <w:rFonts w:hint="default"/>
+      </w:rPr>
+    </w:lvl>
+    <w:lvl w:ilvl="4">
+      <w:start w:val="1"/>
+      <w:numFmt w:val="decimal"/>
+      <w:lvlText w:val="%1.%2.%3.%4.%5"/>
+      <w:lvlJc w:val="left"/>
+      <w:pPr>
+        <w:ind w:left="1440" w:hanging="1440"/>
+      </w:pPr>
+      <w:rPr>
+        <w:rFonts w:hint="default"/>
+      </w:rPr>
+    </w:lvl>
+    <w:lvl w:ilvl="5">
+      <w:start w:val="1"/>
+      <w:numFmt w:val="decimal"/>
+      <w:lvlText w:val="%1.%2.%3.%4.%5.%6"/>
+      <w:lvlJc w:val="left"/>
+      <w:pPr>
+        <w:ind w:left="1440" w:hanging="1440"/>
+      </w:pPr>
+      <w:rPr>
+        <w:rFonts w:hint="default"/>
+      </w:rPr>
+    </w:lvl>
+    <w:lvl w:ilvl="6">
+      <w:start w:val="1"/>
+      <w:numFmt w:val="decimal"/>
+      <w:lvlText w:val="%1.%2.%3.%4.%5.%6.%7"/>
+      <w:lvlJc w:val="left"/>
+      <w:pPr>
+        <w:ind w:left="1800" w:hanging="1800"/>
+      </w:pPr>
+      <w:rPr>
+        <w:rFonts w:hint="default"/>
+      </w:rPr>
+    </w:lvl>
+    <w:lvl w:ilvl="7">
+      <w:start w:val="1"/>
+      <w:numFmt w:val="decimal"/>
+      <w:lvlText w:val="%1.%2.%3.%4.%5.%6.%7.%8"/>
+      <w:lvlJc w:val="left"/>
+      <w:pPr>
+        <w:ind w:left="2160" w:hanging="2160"/>
+      </w:pPr>
+      <w:rPr>
+        <w:rFonts w:hint="default"/>
+      </w:rPr>
+    </w:lvl>
+    <w:lvl w:ilvl="8">
+      <w:start w:val="1"/>
+      <w:numFmt w:val="decimal"/>
+      <w:lvlText w:val="%1.%2.%3.%4.%5.%6.%7.%8.%9"/>
+      <w:lvlJc w:val="left"/>
+      <w:pPr>
+        <w:ind w:left="2160" w:hanging="2160"/>
+      </w:pPr>
+      <w:rPr>
+        <w:rFonts w:hint="default"/>
+      </w:rPr>
+    </w:lvl>
+  </w:abstractNum>
+  <w:abstractNum w:abstractNumId="6" w15:restartNumberingAfterBreak="0">
     <w:nsid w:val="6BB4338A"/>
     <w:multiLevelType w:val="hybridMultilevel"/>
     <w:tmpl w:val="C3C888E2"/>
@@ -3558,13 +3847,16 @@
     <w:abstractNumId w:val="1"/>
   </w:num>
   <w:num w:numId="4">
-    <w:abstractNumId w:val="5"/>
+    <w:abstractNumId w:val="6"/>
   </w:num>
   <w:num w:numId="5">
     <w:abstractNumId w:val="2"/>
   </w:num>
   <w:num w:numId="6">
     <w:abstractNumId w:val="4"/>
+  </w:num>
+  <w:num w:numId="7">
+    <w:abstractNumId w:val="5"/>
   </w:num>
 </w:numbering>
 </file>
@@ -3586,7 +3878,7 @@
       </w:pPr>
     </w:pPrDefault>
   </w:docDefaults>
-  <w:latentStyles w:defLockedState="0" w:defUIPriority="99" w:defSemiHidden="0" w:defUnhideWhenUsed="0" w:defQFormat="0" w:count="375">
+  <w:latentStyles w:defLockedState="0" w:defUIPriority="99" w:defSemiHidden="0" w:defUnhideWhenUsed="0" w:defQFormat="0" w:count="376">
     <w:lsdException w:name="Normal" w:uiPriority="0" w:qFormat="1"/>
     <w:lsdException w:name="heading 1" w:uiPriority="9" w:qFormat="1"/>
     <w:lsdException w:name="heading 2" w:semiHidden="1" w:uiPriority="9" w:unhideWhenUsed="1" w:qFormat="1"/>
@@ -3692,7 +3984,6 @@
     <w:lsdException w:name="HTML Sample" w:semiHidden="1" w:unhideWhenUsed="1"/>
     <w:lsdException w:name="HTML Typewriter" w:semiHidden="1" w:unhideWhenUsed="1"/>
     <w:lsdException w:name="HTML Variable" w:semiHidden="1" w:unhideWhenUsed="1"/>
-    <w:lsdException w:name="Normal Table" w:semiHidden="1" w:unhideWhenUsed="1"/>
     <w:lsdException w:name="annotation subject" w:semiHidden="1" w:unhideWhenUsed="1"/>
     <w:lsdException w:name="No List" w:semiHidden="1" w:unhideWhenUsed="1"/>
     <w:lsdException w:name="Outline List 1" w:semiHidden="1" w:unhideWhenUsed="1"/>
@@ -3739,10 +4030,8 @@
     <w:lsdException w:name="Table Subtle 2" w:semiHidden="1" w:unhideWhenUsed="1"/>
     <w:lsdException w:name="Table Web 1" w:semiHidden="1" w:unhideWhenUsed="1"/>
     <w:lsdException w:name="Table Web 2" w:semiHidden="1" w:unhideWhenUsed="1"/>
-    <w:lsdException w:name="Table Web 3" w:semiHidden="1" w:unhideWhenUsed="1"/>
     <w:lsdException w:name="Balloon Text" w:semiHidden="1" w:unhideWhenUsed="1"/>
     <w:lsdException w:name="Table Grid" w:uiPriority="39"/>
-    <w:lsdException w:name="Table Theme" w:semiHidden="1" w:unhideWhenUsed="1"/>
     <w:lsdException w:name="Placeholder Text" w:semiHidden="1"/>
     <w:lsdException w:name="No Spacing" w:uiPriority="1" w:qFormat="1"/>
     <w:lsdException w:name="Light Shading" w:uiPriority="60"/>
@@ -3962,6 +4251,7 @@
     <w:lsdException w:name="Smart Hyperlink" w:semiHidden="1" w:unhideWhenUsed="1"/>
     <w:lsdException w:name="Hashtag" w:semiHidden="1" w:unhideWhenUsed="1"/>
     <w:lsdException w:name="Unresolved Mention" w:semiHidden="1" w:unhideWhenUsed="1"/>
+    <w:lsdException w:name="Smart Link" w:semiHidden="1" w:unhideWhenUsed="1"/>
   </w:latentStyles>
   <w:style w:type="paragraph" w:default="1" w:styleId="Normale">
     <w:name w:val="Normal"/>

</xml_diff>